<commit_message>
added a link to the web page in the report
</commit_message>
<xml_diff>
--- a/Lab2/ІМ13-Кравчук-Ілля-Лаб2-Вар3.docx
+++ b/Lab2/ІМ13-Кравчук-Ілля-Лаб2-Вар3.docx
@@ -481,16 +481,14 @@
         <w:jc w:val="center"/>
         <w:rPr>
           <w:rFonts w:ascii="Times New Roman" w:eastAsia="Times New Roman" w:hAnsi="Times New Roman"/>
+          <w:b/>
+          <w:bCs/>
           <w:sz w:val="24"/>
           <w:szCs w:val="24"/>
           <w:lang w:eastAsia="ru-RU"/>
         </w:rPr>
       </w:pPr>
-    </w:p>
-    <w:p>
-      <w:pPr>
-        <w:spacing w:line="240" w:lineRule="auto"/>
-        <w:jc w:val="center"/>
+      <w:r>
         <w:rPr>
           <w:rFonts w:ascii="Times New Roman" w:eastAsia="Times New Roman" w:hAnsi="Times New Roman"/>
           <w:b/>
@@ -499,17 +497,6 @@
           <w:szCs w:val="24"/>
           <w:lang w:eastAsia="ru-RU"/>
         </w:rPr>
-      </w:pPr>
-      <w:r>
-        <w:rPr>
-          <w:rFonts w:ascii="Times New Roman" w:eastAsia="Times New Roman" w:hAnsi="Times New Roman"/>
-          <w:b/>
-          <w:bCs/>
-          <w:sz w:val="24"/>
-          <w:szCs w:val="24"/>
-          <w:lang w:eastAsia="ru-RU"/>
-        </w:rPr>
-        <w:lastRenderedPageBreak/>
         <w:t>Київ 2023</w:t>
       </w:r>
     </w:p>
@@ -536,6 +523,7 @@
           <w:szCs w:val="24"/>
           <w:lang w:eastAsia="ru-RU"/>
         </w:rPr>
+        <w:lastRenderedPageBreak/>
         <w:drawing>
           <wp:inline distT="0" distB="0" distL="0" distR="0" wp14:anchorId="0CC3867B" wp14:editId="440AC6F1">
             <wp:extent cx="5875529" cy="4991533"/>
@@ -734,15 +722,43 @@
           <w:szCs w:val="24"/>
         </w:rPr>
       </w:pPr>
-      <w:r>
+    </w:p>
+    <w:p>
+      <w:pPr>
         <w:rPr>
           <w:rFonts w:ascii="Times New Roman" w:hAnsi="Times New Roman"/>
           <w:b/>
           <w:sz w:val="32"/>
           <w:szCs w:val="24"/>
         </w:rPr>
+      </w:pPr>
+      <w:r>
+        <w:rPr>
+          <w:rFonts w:ascii="Times New Roman" w:hAnsi="Times New Roman"/>
+          <w:b/>
+          <w:sz w:val="32"/>
+          <w:szCs w:val="24"/>
+        </w:rPr>
         <w:lastRenderedPageBreak/>
-        <w:t>Хід виконання лабораторної роботи:</w:t>
+        <w:t xml:space="preserve">                   </w:t>
+      </w:r>
+      <w:r>
+        <w:rPr>
+          <w:rFonts w:ascii="Times New Roman" w:hAnsi="Times New Roman"/>
+          <w:b/>
+          <w:sz w:val="32"/>
+          <w:szCs w:val="24"/>
+        </w:rPr>
+        <w:t>Хід виконання лабораторної роботи</w:t>
+      </w:r>
+      <w:r>
+        <w:rPr>
+          <w:rFonts w:ascii="Times New Roman" w:hAnsi="Times New Roman"/>
+          <w:b/>
+          <w:sz w:val="32"/>
+          <w:szCs w:val="24"/>
+        </w:rPr>
+        <w:t xml:space="preserve"> </w:t>
       </w:r>
     </w:p>
     <w:p>
@@ -762,7 +778,7 @@
       </w:pPr>
       <w:r>
         <w:rPr>
-          <w:rFonts w:ascii="Arial" w:hAnsi="Arial" w:cs="Arial"/>
+          <w:rFonts w:ascii="Times New Roman" w:hAnsi="Times New Roman"/>
           <w:sz w:val="24"/>
           <w:szCs w:val="24"/>
         </w:rPr>
@@ -783,6 +799,7 @@
       <w:r>
         <w:rPr>
           <w:rFonts w:ascii="Times New Roman" w:eastAsia="Times New Roman" w:hAnsi="Times New Roman"/>
+          <w:noProof/>
           <w:sz w:val="32"/>
           <w:szCs w:val="32"/>
           <w:lang w:val="en-US" w:eastAsia="ru-RU"/>
@@ -845,7 +862,7 @@
         </w:numPr>
         <w:jc w:val="both"/>
         <w:rPr>
-          <w:rFonts w:ascii="Arial" w:eastAsiaTheme="minorHAnsi" w:hAnsi="Arial" w:cs="Arial"/>
+          <w:rFonts w:ascii="Times New Roman" w:eastAsiaTheme="minorHAnsi" w:hAnsi="Times New Roman"/>
           <w:sz w:val="24"/>
           <w:szCs w:val="24"/>
           <w:lang w:eastAsia="en-US"/>
@@ -853,7 +870,7 @@
       </w:pPr>
       <w:r>
         <w:rPr>
-          <w:rFonts w:ascii="Arial" w:hAnsi="Arial" w:cs="Arial"/>
+          <w:rFonts w:ascii="Times New Roman" w:hAnsi="Times New Roman"/>
           <w:sz w:val="24"/>
           <w:szCs w:val="24"/>
         </w:rPr>
@@ -861,7 +878,7 @@
       </w:r>
       <w:r>
         <w:rPr>
-          <w:rFonts w:ascii="Arial" w:hAnsi="Arial" w:cs="Arial"/>
+          <w:rFonts w:ascii="Times New Roman" w:hAnsi="Times New Roman"/>
           <w:sz w:val="24"/>
           <w:szCs w:val="24"/>
           <w:lang w:val="en-US"/>
@@ -870,7 +887,7 @@
       </w:r>
       <w:r>
         <w:rPr>
-          <w:rFonts w:ascii="Arial" w:hAnsi="Arial" w:cs="Arial"/>
+          <w:rFonts w:ascii="Times New Roman" w:hAnsi="Times New Roman"/>
           <w:sz w:val="24"/>
           <w:szCs w:val="24"/>
         </w:rPr>
@@ -882,14 +899,14 @@
         <w:pStyle w:val="a3"/>
         <w:jc w:val="both"/>
         <w:rPr>
-          <w:rFonts w:ascii="Arial" w:hAnsi="Arial" w:cs="Arial"/>
-          <w:sz w:val="24"/>
-          <w:szCs w:val="24"/>
-        </w:rPr>
-      </w:pPr>
-      <w:r>
-        <w:rPr>
-          <w:rFonts w:ascii="Arial" w:hAnsi="Arial" w:cs="Arial"/>
+          <w:rFonts w:ascii="Times New Roman" w:hAnsi="Times New Roman"/>
+          <w:sz w:val="24"/>
+          <w:szCs w:val="24"/>
+        </w:rPr>
+      </w:pPr>
+      <w:r>
+        <w:rPr>
+          <w:rFonts w:ascii="Times New Roman" w:hAnsi="Times New Roman"/>
           <w:sz w:val="24"/>
           <w:szCs w:val="24"/>
         </w:rPr>
@@ -898,7 +915,7 @@
       <w:proofErr w:type="spellStart"/>
       <w:r>
         <w:rPr>
-          <w:rFonts w:ascii="Arial" w:hAnsi="Arial" w:cs="Arial"/>
+          <w:rFonts w:ascii="Times New Roman" w:hAnsi="Times New Roman"/>
           <w:sz w:val="24"/>
           <w:szCs w:val="24"/>
           <w:lang w:val="en-US"/>
@@ -908,7 +925,7 @@
       <w:proofErr w:type="spellEnd"/>
       <w:r>
         <w:rPr>
-          <w:rFonts w:ascii="Arial" w:hAnsi="Arial" w:cs="Arial"/>
+          <w:rFonts w:ascii="Times New Roman" w:hAnsi="Times New Roman"/>
           <w:sz w:val="24"/>
           <w:szCs w:val="24"/>
         </w:rPr>
@@ -916,7 +933,7 @@
       </w:r>
       <w:r>
         <w:rPr>
-          <w:rFonts w:ascii="Arial" w:hAnsi="Arial" w:cs="Arial"/>
+          <w:rFonts w:ascii="Times New Roman" w:hAnsi="Times New Roman"/>
           <w:sz w:val="24"/>
           <w:szCs w:val="24"/>
           <w:lang w:val="en-US"/>
@@ -925,7 +942,7 @@
       </w:r>
       <w:r>
         <w:rPr>
-          <w:rFonts w:ascii="Arial" w:hAnsi="Arial" w:cs="Arial"/>
+          <w:rFonts w:ascii="Times New Roman" w:hAnsi="Times New Roman"/>
           <w:sz w:val="24"/>
           <w:szCs w:val="24"/>
         </w:rPr>
@@ -933,7 +950,7 @@
       </w:r>
       <w:r>
         <w:rPr>
-          <w:rFonts w:ascii="Arial" w:hAnsi="Arial" w:cs="Arial"/>
+          <w:rFonts w:ascii="Times New Roman" w:hAnsi="Times New Roman"/>
           <w:sz w:val="24"/>
           <w:szCs w:val="24"/>
           <w:lang w:val="en-US"/>
@@ -942,7 +959,7 @@
       </w:r>
       <w:r>
         <w:rPr>
-          <w:rFonts w:ascii="Arial" w:hAnsi="Arial" w:cs="Arial"/>
+          <w:rFonts w:ascii="Times New Roman" w:hAnsi="Times New Roman"/>
           <w:sz w:val="24"/>
           <w:szCs w:val="24"/>
         </w:rPr>
@@ -950,7 +967,7 @@
       </w:r>
       <w:r>
         <w:rPr>
-          <w:rFonts w:ascii="Arial" w:hAnsi="Arial" w:cs="Arial"/>
+          <w:rFonts w:ascii="Times New Roman" w:hAnsi="Times New Roman"/>
           <w:sz w:val="24"/>
           <w:szCs w:val="24"/>
           <w:lang w:val="en-US"/>
@@ -959,7 +976,7 @@
       </w:r>
       <w:r>
         <w:rPr>
-          <w:rFonts w:ascii="Arial" w:hAnsi="Arial" w:cs="Arial"/>
+          <w:rFonts w:ascii="Times New Roman" w:hAnsi="Times New Roman"/>
           <w:sz w:val="24"/>
           <w:szCs w:val="24"/>
         </w:rPr>
@@ -967,7 +984,7 @@
       </w:r>
       <w:r>
         <w:rPr>
-          <w:rFonts w:ascii="Arial" w:hAnsi="Arial" w:cs="Arial"/>
+          <w:rFonts w:ascii="Times New Roman" w:hAnsi="Times New Roman"/>
           <w:sz w:val="24"/>
           <w:szCs w:val="24"/>
           <w:lang w:val="en-US"/>
@@ -976,7 +993,7 @@
       </w:r>
       <w:r>
         <w:rPr>
-          <w:rFonts w:ascii="Arial" w:hAnsi="Arial" w:cs="Arial"/>
+          <w:rFonts w:ascii="Times New Roman" w:hAnsi="Times New Roman"/>
           <w:sz w:val="24"/>
           <w:szCs w:val="24"/>
         </w:rPr>
@@ -985,7 +1002,7 @@
       <w:proofErr w:type="spellStart"/>
       <w:r>
         <w:rPr>
-          <w:rFonts w:ascii="Arial" w:hAnsi="Arial" w:cs="Arial"/>
+          <w:rFonts w:ascii="Times New Roman" w:hAnsi="Times New Roman"/>
           <w:sz w:val="24"/>
           <w:szCs w:val="24"/>
           <w:lang w:val="en-US"/>
@@ -995,7 +1012,7 @@
       <w:proofErr w:type="spellEnd"/>
       <w:r>
         <w:rPr>
-          <w:rFonts w:ascii="Arial" w:hAnsi="Arial" w:cs="Arial"/>
+          <w:rFonts w:ascii="Times New Roman" w:hAnsi="Times New Roman"/>
           <w:sz w:val="24"/>
           <w:szCs w:val="24"/>
         </w:rPr>
@@ -1003,7 +1020,7 @@
       </w:r>
       <w:r>
         <w:rPr>
-          <w:rFonts w:ascii="Arial" w:hAnsi="Arial" w:cs="Arial"/>
+          <w:rFonts w:ascii="Times New Roman" w:hAnsi="Times New Roman"/>
           <w:sz w:val="24"/>
           <w:szCs w:val="24"/>
           <w:lang w:val="en-US"/>
@@ -1012,7 +1029,7 @@
       </w:r>
       <w:r>
         <w:rPr>
-          <w:rFonts w:ascii="Arial" w:hAnsi="Arial" w:cs="Arial"/>
+          <w:rFonts w:ascii="Times New Roman" w:hAnsi="Times New Roman"/>
           <w:sz w:val="24"/>
           <w:szCs w:val="24"/>
         </w:rPr>
@@ -1020,7 +1037,7 @@
       </w:r>
       <w:r>
         <w:rPr>
-          <w:rFonts w:ascii="Arial" w:hAnsi="Arial" w:cs="Arial"/>
+          <w:rFonts w:ascii="Times New Roman" w:hAnsi="Times New Roman"/>
           <w:sz w:val="24"/>
           <w:szCs w:val="24"/>
           <w:lang w:val="en-US"/>
@@ -1029,7 +1046,7 @@
       </w:r>
       <w:r>
         <w:rPr>
-          <w:rFonts w:ascii="Arial" w:hAnsi="Arial" w:cs="Arial"/>
+          <w:rFonts w:ascii="Times New Roman" w:hAnsi="Times New Roman"/>
           <w:sz w:val="24"/>
           <w:szCs w:val="24"/>
         </w:rPr>
@@ -1038,7 +1055,7 @@
       <w:proofErr w:type="spellStart"/>
       <w:r>
         <w:rPr>
-          <w:rFonts w:ascii="Arial" w:hAnsi="Arial" w:cs="Arial"/>
+          <w:rFonts w:ascii="Times New Roman" w:hAnsi="Times New Roman"/>
           <w:sz w:val="24"/>
           <w:szCs w:val="24"/>
           <w:lang w:val="en-US"/>
@@ -1048,7 +1065,7 @@
       <w:proofErr w:type="spellEnd"/>
       <w:r>
         <w:rPr>
-          <w:rFonts w:ascii="Arial" w:hAnsi="Arial" w:cs="Arial"/>
+          <w:rFonts w:ascii="Times New Roman" w:hAnsi="Times New Roman"/>
           <w:sz w:val="24"/>
           <w:szCs w:val="24"/>
         </w:rPr>
@@ -1059,10 +1076,13 @@
       <w:pPr>
         <w:pStyle w:val="a3"/>
         <w:jc w:val="both"/>
-      </w:pPr>
-      <w:r>
-        <w:rPr>
-          <w:rFonts w:ascii="Arial" w:hAnsi="Arial" w:cs="Arial"/>
+        <w:rPr>
+          <w:rFonts w:ascii="Times New Roman" w:hAnsi="Times New Roman"/>
+        </w:rPr>
+      </w:pPr>
+      <w:r>
+        <w:rPr>
+          <w:rFonts w:ascii="Times New Roman" w:hAnsi="Times New Roman"/>
           <w:sz w:val="24"/>
           <w:szCs w:val="24"/>
         </w:rPr>
@@ -1072,7 +1092,7 @@
         <w:r>
           <w:rPr>
             <w:rStyle w:val="a4"/>
-            <w:rFonts w:ascii="Arial" w:hAnsi="Arial" w:cs="Arial"/>
+            <w:rFonts w:ascii="Times New Roman" w:hAnsi="Times New Roman"/>
             <w:sz w:val="24"/>
             <w:szCs w:val="24"/>
             <w:lang w:val="en-US"/>
@@ -1082,7 +1102,7 @@
         <w:r>
           <w:rPr>
             <w:rStyle w:val="a4"/>
-            <w:rFonts w:ascii="Arial" w:hAnsi="Arial" w:cs="Arial"/>
+            <w:rFonts w:ascii="Times New Roman" w:hAnsi="Times New Roman"/>
             <w:sz w:val="24"/>
             <w:szCs w:val="24"/>
           </w:rPr>
@@ -1091,7 +1111,7 @@
         <w:r>
           <w:rPr>
             <w:rStyle w:val="a4"/>
-            <w:rFonts w:ascii="Arial" w:hAnsi="Arial" w:cs="Arial"/>
+            <w:rFonts w:ascii="Times New Roman" w:hAnsi="Times New Roman"/>
             <w:sz w:val="24"/>
             <w:szCs w:val="24"/>
             <w:lang w:val="en-US"/>
@@ -1101,7 +1121,7 @@
         <w:r>
           <w:rPr>
             <w:rStyle w:val="a4"/>
-            <w:rFonts w:ascii="Arial" w:hAnsi="Arial" w:cs="Arial"/>
+            <w:rFonts w:ascii="Times New Roman" w:hAnsi="Times New Roman"/>
             <w:sz w:val="24"/>
             <w:szCs w:val="24"/>
           </w:rPr>
@@ -1110,7 +1130,7 @@
         <w:r>
           <w:rPr>
             <w:rStyle w:val="a4"/>
-            <w:rFonts w:ascii="Arial" w:hAnsi="Arial" w:cs="Arial"/>
+            <w:rFonts w:ascii="Times New Roman" w:hAnsi="Times New Roman"/>
             <w:sz w:val="24"/>
             <w:szCs w:val="24"/>
             <w:lang w:val="en-US"/>
@@ -1132,6 +1152,7 @@
       <w:r>
         <w:rPr>
           <w:rFonts w:ascii="Times New Roman" w:eastAsia="Times New Roman" w:hAnsi="Times New Roman"/>
+          <w:noProof/>
           <w:sz w:val="32"/>
           <w:szCs w:val="32"/>
           <w:lang w:eastAsia="ru-RU"/>
@@ -1174,9 +1195,15 @@
       </w:r>
     </w:p>
     <w:p>
+      <w:pPr>
+        <w:rPr>
+          <w:rFonts w:ascii="Times New Roman" w:hAnsi="Times New Roman"/>
+        </w:rPr>
+      </w:pPr>
       <w:r>
         <w:rPr>
           <w:rFonts w:ascii="Times New Roman" w:eastAsia="Times New Roman" w:hAnsi="Times New Roman"/>
+          <w:noProof/>
           <w:sz w:val="32"/>
           <w:szCs w:val="32"/>
           <w:lang w:val="en-US" w:eastAsia="ru-RU"/>
@@ -1219,7 +1246,16 @@
       </w:r>
     </w:p>
     <w:p>
-      <w:r>
+      <w:pPr>
+        <w:rPr>
+          <w:rFonts w:ascii="Times New Roman" w:hAnsi="Times New Roman"/>
+        </w:rPr>
+      </w:pPr>
+      <w:r>
+        <w:rPr>
+          <w:rFonts w:ascii="Times New Roman" w:hAnsi="Times New Roman"/>
+          <w:noProof/>
+        </w:rPr>
         <w:drawing>
           <wp:inline distT="0" distB="0" distL="0" distR="0" wp14:anchorId="11C26746" wp14:editId="26DD7116">
             <wp:extent cx="6589642" cy="990600"/>
@@ -1258,8 +1294,14 @@
       </w:r>
     </w:p>
     <w:p>
-      <w:r>
-        <w:rPr>
+      <w:pPr>
+        <w:rPr>
+          <w:rFonts w:ascii="Times New Roman" w:hAnsi="Times New Roman"/>
+        </w:rPr>
+      </w:pPr>
+      <w:r>
+        <w:rPr>
+          <w:rFonts w:ascii="Times New Roman" w:hAnsi="Times New Roman"/>
           <w:noProof/>
           <w14:ligatures w14:val="standardContextual"/>
         </w:rPr>
@@ -1307,8 +1349,14 @@
       </w:r>
     </w:p>
     <w:p>
-      <w:r>
-        <w:rPr>
+      <w:pPr>
+        <w:rPr>
+          <w:rFonts w:ascii="Times New Roman" w:hAnsi="Times New Roman"/>
+        </w:rPr>
+      </w:pPr>
+      <w:r>
+        <w:rPr>
+          <w:rFonts w:ascii="Times New Roman" w:hAnsi="Times New Roman"/>
           <w:noProof/>
           <w14:ligatures w14:val="standardContextual"/>
         </w:rPr>
@@ -1363,12 +1411,13 @@
           <w:numId w:val="2"/>
         </w:numPr>
         <w:rPr>
+          <w:rFonts w:ascii="Times New Roman" w:hAnsi="Times New Roman"/>
           <w:lang w:val="en-US"/>
         </w:rPr>
       </w:pPr>
       <w:r>
         <w:rPr>
-          <w:rFonts w:ascii="Arial" w:hAnsi="Arial" w:cs="Arial"/>
+          <w:rFonts w:ascii="Times New Roman" w:hAnsi="Times New Roman"/>
           <w:sz w:val="24"/>
           <w:szCs w:val="24"/>
         </w:rPr>
@@ -1377,7 +1426,7 @@
       </w:r>
       <w:r>
         <w:rPr>
-          <w:rFonts w:ascii="Arial" w:hAnsi="Arial" w:cs="Arial"/>
+          <w:rFonts w:ascii="Times New Roman" w:hAnsi="Times New Roman"/>
           <w:sz w:val="24"/>
           <w:szCs w:val="24"/>
           <w:lang w:val="en-US"/>
@@ -1386,7 +1435,7 @@
       </w:r>
       <w:r>
         <w:rPr>
-          <w:rFonts w:ascii="Arial" w:hAnsi="Arial" w:cs="Arial"/>
+          <w:rFonts w:ascii="Times New Roman" w:hAnsi="Times New Roman"/>
           <w:sz w:val="24"/>
           <w:szCs w:val="24"/>
         </w:rPr>
@@ -1394,7 +1443,7 @@
       </w:r>
       <w:r>
         <w:rPr>
-          <w:rFonts w:ascii="Arial" w:hAnsi="Arial" w:cs="Arial"/>
+          <w:rFonts w:ascii="Times New Roman" w:hAnsi="Times New Roman"/>
           <w:sz w:val="24"/>
           <w:szCs w:val="24"/>
           <w:lang w:val="en-US"/>
@@ -1403,7 +1452,7 @@
       </w:r>
       <w:r>
         <w:rPr>
-          <w:rFonts w:ascii="Arial" w:hAnsi="Arial" w:cs="Arial"/>
+          <w:rFonts w:ascii="Times New Roman" w:hAnsi="Times New Roman"/>
           <w:sz w:val="24"/>
           <w:szCs w:val="24"/>
         </w:rPr>
@@ -1414,11 +1463,14 @@
       <w:pPr>
         <w:pStyle w:val="a3"/>
         <w:rPr>
+          <w:rFonts w:ascii="Times New Roman" w:hAnsi="Times New Roman"/>
           <w:lang w:val="en-US"/>
         </w:rPr>
       </w:pPr>
       <w:r>
         <w:rPr>
+          <w:rFonts w:ascii="Times New Roman" w:hAnsi="Times New Roman"/>
+          <w:noProof/>
           <w:lang w:val="en-US"/>
         </w:rPr>
         <w:drawing>
@@ -1462,12 +1514,14 @@
       <w:pPr>
         <w:pStyle w:val="a3"/>
         <w:rPr>
-          <w:sz w:val="28"/>
-          <w:szCs w:val="28"/>
-        </w:rPr>
-      </w:pPr>
-      <w:r>
-        <w:rPr>
+          <w:rFonts w:ascii="Times New Roman" w:hAnsi="Times New Roman"/>
+          <w:sz w:val="28"/>
+          <w:szCs w:val="28"/>
+        </w:rPr>
+      </w:pPr>
+      <w:r>
+        <w:rPr>
+          <w:rFonts w:ascii="Times New Roman" w:hAnsi="Times New Roman"/>
           <w:sz w:val="28"/>
           <w:szCs w:val="28"/>
         </w:rPr>
@@ -1475,29 +1529,41 @@
       </w:r>
       <w:r>
         <w:rPr>
-          <w:sz w:val="28"/>
-          <w:szCs w:val="28"/>
-        </w:rPr>
-        <w:t>веб сторінки</w:t>
-      </w:r>
-      <w:r>
-        <w:rPr>
-          <w:sz w:val="28"/>
-          <w:szCs w:val="28"/>
-        </w:rPr>
-        <w:t>.</w:t>
+          <w:rFonts w:ascii="Times New Roman" w:hAnsi="Times New Roman"/>
+          <w:sz w:val="28"/>
+          <w:szCs w:val="28"/>
+        </w:rPr>
+        <w:t>веб сторінки.</w:t>
+      </w:r>
+      <w:r>
+        <w:rPr>
+          <w:rFonts w:ascii="Times New Roman" w:hAnsi="Times New Roman"/>
+          <w:sz w:val="28"/>
+          <w:szCs w:val="28"/>
+        </w:rPr>
+        <w:t xml:space="preserve"> </w:t>
       </w:r>
     </w:p>
     <w:p>
       <w:pPr>
         <w:pStyle w:val="a3"/>
+        <w:rPr>
+          <w:rFonts w:ascii="Times New Roman" w:hAnsi="Times New Roman"/>
+        </w:rPr>
       </w:pPr>
     </w:p>
     <w:p>
       <w:pPr>
         <w:pStyle w:val="a3"/>
-      </w:pPr>
-      <w:r>
+        <w:rPr>
+          <w:rFonts w:ascii="Times New Roman" w:hAnsi="Times New Roman"/>
+        </w:rPr>
+      </w:pPr>
+      <w:r>
+        <w:rPr>
+          <w:rFonts w:ascii="Times New Roman" w:hAnsi="Times New Roman"/>
+          <w:noProof/>
+        </w:rPr>
         <w:drawing>
           <wp:inline distT="0" distB="0" distL="0" distR="0" wp14:anchorId="45842199" wp14:editId="342EC8A4">
             <wp:extent cx="6120765" cy="2658110"/>
@@ -1539,6 +1605,8 @@
       <w:pPr>
         <w:pStyle w:val="a3"/>
         <w:rPr>
+          <w:rStyle w:val="a4"/>
+          <w:rFonts w:ascii="Times New Roman" w:hAnsi="Times New Roman"/>
           <w:sz w:val="32"/>
           <w:szCs w:val="32"/>
         </w:rPr>
@@ -1547,28 +1615,92 @@
         <w:r>
           <w:rPr>
             <w:rStyle w:val="a4"/>
+            <w:rFonts w:ascii="Times New Roman" w:hAnsi="Times New Roman"/>
             <w:sz w:val="32"/>
             <w:szCs w:val="32"/>
           </w:rPr>
-          <w:t>Посилання на репо</w:t>
+          <w:t>Посилання на репозиторі</w:t>
         </w:r>
         <w:r>
           <w:rPr>
             <w:rStyle w:val="a4"/>
+            <w:rFonts w:ascii="Times New Roman" w:hAnsi="Times New Roman"/>
             <w:sz w:val="32"/>
             <w:szCs w:val="32"/>
           </w:rPr>
-          <w:t>з</w:t>
+          <w:t>й</w:t>
         </w:r>
+      </w:hyperlink>
+    </w:p>
+    <w:p>
+      <w:pPr>
+        <w:rPr>
+          <w:rFonts w:ascii="Times New Roman" w:hAnsi="Times New Roman"/>
+          <w:sz w:val="36"/>
+          <w:szCs w:val="28"/>
+        </w:rPr>
+      </w:pPr>
+      <w:r>
+        <w:rPr>
+          <w:rFonts w:ascii="Times New Roman" w:hAnsi="Times New Roman"/>
+          <w:sz w:val="28"/>
+          <w:szCs w:val="28"/>
+        </w:rPr>
+        <w:t xml:space="preserve">          </w:t>
+      </w:r>
+      <w:hyperlink r:id="rId18" w:history="1">
         <w:r>
           <w:rPr>
             <w:rStyle w:val="a4"/>
+            <w:rFonts w:ascii="Times New Roman" w:hAnsi="Times New Roman"/>
             <w:sz w:val="32"/>
-            <w:szCs w:val="32"/>
+            <w:szCs w:val="24"/>
           </w:rPr>
-          <w:t>иторій</w:t>
+          <w:t>Посилання на WEB-сайт</w:t>
         </w:r>
       </w:hyperlink>
+    </w:p>
+    <w:p>
+      <w:pPr>
+        <w:pStyle w:val="a3"/>
+        <w:rPr>
+          <w:rStyle w:val="a4"/>
+          <w:rFonts w:ascii="Times New Roman" w:hAnsi="Times New Roman"/>
+          <w:sz w:val="32"/>
+          <w:szCs w:val="32"/>
+        </w:rPr>
+      </w:pPr>
+    </w:p>
+    <w:p>
+      <w:pPr>
+        <w:pStyle w:val="a3"/>
+        <w:rPr>
+          <w:rStyle w:val="a4"/>
+          <w:rFonts w:ascii="Times New Roman" w:hAnsi="Times New Roman"/>
+          <w:sz w:val="32"/>
+          <w:szCs w:val="32"/>
+        </w:rPr>
+      </w:pPr>
+    </w:p>
+    <w:p>
+      <w:pPr>
+        <w:pStyle w:val="a3"/>
+        <w:rPr>
+          <w:rStyle w:val="a4"/>
+          <w:rFonts w:ascii="Times New Roman" w:hAnsi="Times New Roman"/>
+          <w:sz w:val="32"/>
+          <w:szCs w:val="32"/>
+        </w:rPr>
+      </w:pPr>
+    </w:p>
+    <w:p>
+      <w:pPr>
+        <w:rPr>
+          <w:rFonts w:ascii="Times New Roman" w:hAnsi="Times New Roman"/>
+          <w:sz w:val="32"/>
+          <w:szCs w:val="32"/>
+        </w:rPr>
+      </w:pPr>
     </w:p>
     <w:sectPr>
       <w:pgSz w:w="11906" w:h="16838"/>
@@ -1761,11 +1893,103 @@
       </w:pPr>
     </w:lvl>
   </w:abstractNum>
+  <w:abstractNum w:abstractNumId="2" w15:restartNumberingAfterBreak="0">
+    <w:nsid w:val="7F2D3C2A"/>
+    <w:multiLevelType w:val="hybridMultilevel"/>
+    <w:tmpl w:val="CE1C7FAE"/>
+    <w:lvl w:ilvl="0" w:tplc="6D9C9830">
+      <w:start w:val="5"/>
+      <w:numFmt w:val="decimal"/>
+      <w:lvlText w:val="%1."/>
+      <w:lvlJc w:val="left"/>
+      <w:pPr>
+        <w:ind w:left="1080" w:hanging="360"/>
+      </w:pPr>
+      <w:rPr>
+        <w:rFonts w:hint="default"/>
+      </w:rPr>
+    </w:lvl>
+    <w:lvl w:ilvl="1" w:tplc="04220019" w:tentative="1">
+      <w:start w:val="1"/>
+      <w:numFmt w:val="lowerLetter"/>
+      <w:lvlText w:val="%2."/>
+      <w:lvlJc w:val="left"/>
+      <w:pPr>
+        <w:ind w:left="1800" w:hanging="360"/>
+      </w:pPr>
+    </w:lvl>
+    <w:lvl w:ilvl="2" w:tplc="0422001B" w:tentative="1">
+      <w:start w:val="1"/>
+      <w:numFmt w:val="lowerRoman"/>
+      <w:lvlText w:val="%3."/>
+      <w:lvlJc w:val="right"/>
+      <w:pPr>
+        <w:ind w:left="2520" w:hanging="180"/>
+      </w:pPr>
+    </w:lvl>
+    <w:lvl w:ilvl="3" w:tplc="0422000F" w:tentative="1">
+      <w:start w:val="1"/>
+      <w:numFmt w:val="decimal"/>
+      <w:lvlText w:val="%4."/>
+      <w:lvlJc w:val="left"/>
+      <w:pPr>
+        <w:ind w:left="3240" w:hanging="360"/>
+      </w:pPr>
+    </w:lvl>
+    <w:lvl w:ilvl="4" w:tplc="04220019" w:tentative="1">
+      <w:start w:val="1"/>
+      <w:numFmt w:val="lowerLetter"/>
+      <w:lvlText w:val="%5."/>
+      <w:lvlJc w:val="left"/>
+      <w:pPr>
+        <w:ind w:left="3960" w:hanging="360"/>
+      </w:pPr>
+    </w:lvl>
+    <w:lvl w:ilvl="5" w:tplc="0422001B" w:tentative="1">
+      <w:start w:val="1"/>
+      <w:numFmt w:val="lowerRoman"/>
+      <w:lvlText w:val="%6."/>
+      <w:lvlJc w:val="right"/>
+      <w:pPr>
+        <w:ind w:left="4680" w:hanging="180"/>
+      </w:pPr>
+    </w:lvl>
+    <w:lvl w:ilvl="6" w:tplc="0422000F" w:tentative="1">
+      <w:start w:val="1"/>
+      <w:numFmt w:val="decimal"/>
+      <w:lvlText w:val="%7."/>
+      <w:lvlJc w:val="left"/>
+      <w:pPr>
+        <w:ind w:left="5400" w:hanging="360"/>
+      </w:pPr>
+    </w:lvl>
+    <w:lvl w:ilvl="7" w:tplc="04220019" w:tentative="1">
+      <w:start w:val="1"/>
+      <w:numFmt w:val="lowerLetter"/>
+      <w:lvlText w:val="%8."/>
+      <w:lvlJc w:val="left"/>
+      <w:pPr>
+        <w:ind w:left="6120" w:hanging="360"/>
+      </w:pPr>
+    </w:lvl>
+    <w:lvl w:ilvl="8" w:tplc="0422001B" w:tentative="1">
+      <w:start w:val="1"/>
+      <w:numFmt w:val="lowerRoman"/>
+      <w:lvlText w:val="%9."/>
+      <w:lvlJc w:val="right"/>
+      <w:pPr>
+        <w:ind w:left="6840" w:hanging="180"/>
+      </w:pPr>
+    </w:lvl>
+  </w:abstractNum>
   <w:num w:numId="1" w16cid:durableId="1460537746">
     <w:abstractNumId w:val="1"/>
   </w:num>
   <w:num w:numId="2" w16cid:durableId="1730491236">
     <w:abstractNumId w:val="0"/>
+  </w:num>
+  <w:num w:numId="3" w16cid:durableId="164634529">
+    <w:abstractNumId w:val="2"/>
   </w:num>
 </w:numbering>
 </file>

</xml_diff>